<commit_message>
Cronograma, EAP, e justificativa do ciclo de vida atualizado. Modelo do Ciclo de Vida criado
</commit_message>
<xml_diff>
--- a/Planejamento/Justificativa do ciclo de vida.docx
+++ b/Planejamento/Justificativa do ciclo de vida.docx
@@ -11,7 +11,18 @@
         <w:rPr>
           <w:rtl w:val="0"/>
         </w:rPr>
-        <w:t xml:space="preserve">Escolhemos o Iterativo Incremental, pois este modelo é extremamente flexível, ou seja, com este modelo podemos ter um maior controle das etapas do projeto, corrigindo-as quando necessário, assim diminuindo os impactos finais de possíveis erros durante o projeto.</w:t>
+      </w:r>
+    </w:p>
+    <w:p>
+      <w:pPr>
+        <w:contextualSpacing w:val="0"/>
+        <w:rPr/>
+      </w:pPr>
+      <w:r>
+        <w:rPr>
+          <w:rtl w:val="0"/>
+        </w:rPr>
+        <w:t xml:space="preserve">Escolhemos o ciclo de vida parecido com o Cascata, no entanto a mudança feita neste modelo, foi o controle de cada fase e a modificação das mesmas, por meio de uma etapa paralela às demais, a Fase de Monitoramento. Uma vez que, o projeto será realizado em um curto período de tempo. Além disso, a equipe domina a tecnologia e o escopo é bem definido, isto é, possui metas bem estabelecidas.</w:t>
       </w:r>
     </w:p>
     <w:sectPr>

</xml_diff>